<commit_message>
need to add APA citing.
</commit_message>
<xml_diff>
--- a/CISC640-OS/WEBB_PEA1.docx
+++ b/CISC640-OS/WEBB_PEA1.docx
@@ -61,17 +61,7 @@
           <w:sz w:val="24"/>
           <w:szCs w:val="24"/>
         </w:rPr>
-        <w:t xml:space="preserve"> </w:t>
-      </w:r>
-      <w:bookmarkStart w:id="0" w:name="_GoBack"/>
-      <w:bookmarkEnd w:id="0"/>
-      <w:r>
-        <w:rPr>
-          <w:rFonts w:ascii="Times New Roman" w:hAnsi="Times New Roman" w:cs="Times New Roman"/>
-          <w:sz w:val="24"/>
-          <w:szCs w:val="24"/>
-        </w:rPr>
-        <w:t>computer science professional A.</w:t>
+        <w:t xml:space="preserve"> computer science professional A.</w:t>
       </w:r>
       <w:r>
         <w:rPr>
@@ -291,7 +281,23 @@
           <w:szCs w:val="24"/>
         </w:rPr>
         <w:lastRenderedPageBreak/>
-        <w:t>Java interfaces allow you to fully utilize abstraction, while abstract classes provide and option for either partial of full abstraction. Interfaces provide full abstraction by only allowing abstract methods. Meaning</w:t>
+        <w:t>Java interfaces allow you to fully utilize abstraction, while abstract classes p</w:t>
+      </w:r>
+      <w:r>
+        <w:rPr>
+          <w:rFonts w:ascii="Times New Roman" w:hAnsi="Times New Roman" w:cs="Times New Roman"/>
+          <w:sz w:val="24"/>
+          <w:szCs w:val="24"/>
+        </w:rPr>
+        <w:t>rovide an</w:t>
+      </w:r>
+      <w:r>
+        <w:rPr>
+          <w:rFonts w:ascii="Times New Roman" w:hAnsi="Times New Roman" w:cs="Times New Roman"/>
+          <w:sz w:val="24"/>
+          <w:szCs w:val="24"/>
+        </w:rPr>
+        <w:t xml:space="preserve"> option for either partial of full abstraction. Interfaces provide full abstraction by only allowing abstract methods. Meaning</w:t>
       </w:r>
       <w:r>
         <w:rPr>
@@ -419,25 +425,33 @@
           <w:sz w:val="24"/>
           <w:szCs w:val="24"/>
         </w:rPr>
-        <w:t>snake eat differently, each ones eats method that it implements will have the same method signature but a different method body. We do not care how or what the snake or dog eats as long as they do in fact eat.</w:t>
-      </w:r>
-    </w:p>
-    <w:p>
-      <w:pPr>
-        <w:spacing w:line="480" w:lineRule="auto"/>
-        <w:rPr>
-          <w:rFonts w:ascii="Times New Roman" w:hAnsi="Times New Roman" w:cs="Times New Roman"/>
-          <w:sz w:val="24"/>
-          <w:szCs w:val="24"/>
-        </w:rPr>
-      </w:pPr>
-      <w:r>
-        <w:rPr>
-          <w:rFonts w:ascii="Times New Roman" w:hAnsi="Times New Roman" w:cs="Times New Roman"/>
-          <w:sz w:val="24"/>
-          <w:szCs w:val="24"/>
-        </w:rPr>
-        <w:t>That is the beauty of abstraction, hiding the details but exposing the result.</w:t>
+        <w:t>snake eat differently, each ones eats method that it implements will have the same method signature but a different method body.</w:t>
+      </w:r>
+      <w:bookmarkStart w:id="0" w:name="_GoBack"/>
+      <w:bookmarkEnd w:id="0"/>
+      <w:r>
+        <w:rPr>
+          <w:rFonts w:ascii="Times New Roman" w:hAnsi="Times New Roman" w:cs="Times New Roman"/>
+          <w:sz w:val="24"/>
+          <w:szCs w:val="24"/>
+        </w:rPr>
+        <w:t xml:space="preserve"> We do not care how or what the snake </w:t>
+      </w:r>
+      <w:r>
+        <w:rPr>
+          <w:rFonts w:ascii="Times New Roman" w:hAnsi="Times New Roman" w:cs="Times New Roman"/>
+          <w:sz w:val="24"/>
+          <w:szCs w:val="24"/>
+        </w:rPr>
+        <w:t>and dog eat, as long as they do in fact eat and they are in fact animals. That</w:t>
+      </w:r>
+      <w:r>
+        <w:rPr>
+          <w:rFonts w:ascii="Times New Roman" w:hAnsi="Times New Roman" w:cs="Times New Roman"/>
+          <w:sz w:val="24"/>
+          <w:szCs w:val="24"/>
+        </w:rPr>
+        <w:t xml:space="preserve"> is the beauty of abstraction, hiding the details but exposing the result.</w:t>
       </w:r>
     </w:p>
     <w:p>

</xml_diff>